<commit_message>
Add logic to get channels.
</commit_message>
<xml_diff>
--- a/doc/SpringRssAgregatorProjectRequirements.docx
+++ b/doc/SpringRssAgregatorProjectRequirements.docx
@@ -496,6 +496,9 @@
     <w:p>
       <w:pPr>
         <w:spacing w:after="0"/>
+        <w:rPr>
+          <w:lang w:val="ru-RU"/>
+        </w:rPr>
       </w:pPr>
     </w:p>
     <w:p>
@@ -504,31 +507,6 @@
       </w:pPr>
       <w:r>
         <w:t>Product backlog:</w:t>
-      </w:r>
-    </w:p>
-    <w:p/>
-    <w:p>
-      <w:pPr>
-        <w:spacing w:after="0"/>
-      </w:pPr>
-    </w:p>
-    <w:p>
-      <w:pPr>
-        <w:pStyle w:val="Heading2"/>
-      </w:pPr>
-      <w:r>
-        <w:t>Iterations:</w:t>
-      </w:r>
-    </w:p>
-    <w:p>
-      <w:pPr>
-        <w:pStyle w:val="Subtitle"/>
-      </w:pPr>
-      <w:r>
-        <w:t>Iteration 1 :</w:t>
-      </w:r>
-      <w:r>
-        <w:t>0</w:t>
       </w:r>
     </w:p>
     <w:p>
@@ -538,8 +516,14 @@
           <w:ilvl w:val="0"/>
           <w:numId w:val="1"/>
         </w:numPr>
-      </w:pPr>
-      <w:r>
+        <w:rPr>
+          <w:strike/>
+        </w:rPr>
+      </w:pPr>
+      <w:r>
+        <w:rPr>
+          <w:strike/>
+        </w:rPr>
         <w:t>Create initial maven based web project;</w:t>
       </w:r>
     </w:p>
@@ -550,8 +534,14 @@
           <w:ilvl w:val="0"/>
           <w:numId w:val="1"/>
         </w:numPr>
-      </w:pPr>
-      <w:r>
+        <w:rPr>
+          <w:strike/>
+        </w:rPr>
+      </w:pPr>
+      <w:r>
+        <w:rPr>
+          <w:strike/>
+        </w:rPr>
         <w:t>Create repository on github</w:t>
       </w:r>
     </w:p>
@@ -562,8 +552,14 @@
           <w:ilvl w:val="0"/>
           <w:numId w:val="1"/>
         </w:numPr>
-      </w:pPr>
-      <w:r>
+        <w:rPr>
+          <w:strike/>
+        </w:rPr>
+      </w:pPr>
+      <w:r>
+        <w:rPr>
+          <w:strike/>
+        </w:rPr>
         <w:t>Commit project to github;</w:t>
       </w:r>
     </w:p>
@@ -574,13 +570,193 @@
           <w:ilvl w:val="0"/>
           <w:numId w:val="1"/>
         </w:numPr>
-      </w:pPr>
-      <w:r>
+        <w:rPr>
+          <w:strike/>
+        </w:rPr>
+      </w:pPr>
+      <w:r>
+        <w:rPr>
+          <w:strike/>
+        </w:rPr>
+        <w:t>Create mock for all methods</w:t>
+      </w:r>
+    </w:p>
+    <w:p>
+      <w:pPr>
+        <w:pStyle w:val="ListParagraph"/>
+        <w:numPr>
+          <w:ilvl w:val="0"/>
+          <w:numId w:val="1"/>
+        </w:numPr>
+      </w:pPr>
+      <w:r>
+        <w:t>asdasdasd</w:t>
+      </w:r>
+    </w:p>
+    <w:p>
+      <w:pPr>
+        <w:ind w:left="360"/>
+        <w:rPr>
+          <w:strike/>
+        </w:rPr>
+      </w:pPr>
+    </w:p>
+    <w:p/>
+    <w:p>
+      <w:pPr>
+        <w:spacing w:after="0"/>
+      </w:pPr>
+    </w:p>
+    <w:p>
+      <w:pPr>
+        <w:pStyle w:val="Heading2"/>
+      </w:pPr>
+      <w:r>
+        <w:lastRenderedPageBreak/>
+        <w:t>Iterations:</w:t>
+      </w:r>
+    </w:p>
+    <w:p>
+      <w:pPr>
+        <w:pStyle w:val="Subtitle"/>
+      </w:pPr>
+      <w:r>
+        <w:t>Iteration 1</w:t>
+      </w:r>
+    </w:p>
+    <w:p>
+      <w:pPr>
+        <w:pStyle w:val="ListParagraph"/>
+        <w:numPr>
+          <w:ilvl w:val="0"/>
+          <w:numId w:val="1"/>
+        </w:numPr>
+        <w:rPr>
+          <w:strike/>
+        </w:rPr>
+      </w:pPr>
+      <w:r>
+        <w:rPr>
+          <w:strike/>
+        </w:rPr>
+        <w:t>Create initial maven based web project;</w:t>
+      </w:r>
+    </w:p>
+    <w:p>
+      <w:pPr>
+        <w:pStyle w:val="ListParagraph"/>
+        <w:numPr>
+          <w:ilvl w:val="0"/>
+          <w:numId w:val="1"/>
+        </w:numPr>
+        <w:rPr>
+          <w:strike/>
+        </w:rPr>
+      </w:pPr>
+      <w:r>
+        <w:rPr>
+          <w:strike/>
+        </w:rPr>
+        <w:t>Create repository on github</w:t>
+      </w:r>
+    </w:p>
+    <w:p>
+      <w:pPr>
+        <w:pStyle w:val="ListParagraph"/>
+        <w:numPr>
+          <w:ilvl w:val="0"/>
+          <w:numId w:val="1"/>
+        </w:numPr>
+        <w:rPr>
+          <w:strike/>
+        </w:rPr>
+      </w:pPr>
+      <w:r>
+        <w:rPr>
+          <w:strike/>
+        </w:rPr>
+        <w:t>Commit project to github;</w:t>
+      </w:r>
+    </w:p>
+    <w:p>
+      <w:pPr>
+        <w:pStyle w:val="ListParagraph"/>
+        <w:numPr>
+          <w:ilvl w:val="0"/>
+          <w:numId w:val="1"/>
+        </w:numPr>
+        <w:rPr>
+          <w:strike/>
+        </w:rPr>
+      </w:pPr>
+      <w:r>
+        <w:rPr>
+          <w:strike/>
+        </w:rPr>
         <w:t xml:space="preserve">Create mock for all </w:t>
       </w:r>
       <w:r>
-        <w:t>GET methods</w:t>
-      </w:r>
+        <w:rPr>
+          <w:strike/>
+        </w:rPr>
+        <w:t>methods</w:t>
+      </w:r>
+    </w:p>
+    <w:p>
+      <w:pPr>
+        <w:rPr>
+          <w:strike/>
+        </w:rPr>
+      </w:pPr>
+    </w:p>
+    <w:p>
+      <w:pPr>
+        <w:pStyle w:val="Subtitle"/>
+      </w:pPr>
+      <w:r>
+        <w:t>Iteration 2:</w:t>
+      </w:r>
+    </w:p>
+    <w:p>
+      <w:pPr>
+        <w:pStyle w:val="ListParagraph"/>
+        <w:numPr>
+          <w:ilvl w:val="0"/>
+          <w:numId w:val="2"/>
+        </w:numPr>
+      </w:pPr>
+      <w:r>
+        <w:t>Create DAO classes</w:t>
+      </w:r>
+    </w:p>
+    <w:p>
+      <w:pPr>
+        <w:pStyle w:val="ListParagraph"/>
+        <w:numPr>
+          <w:ilvl w:val="0"/>
+          <w:numId w:val="2"/>
+        </w:numPr>
+      </w:pPr>
+      <w:r>
+        <w:t>Database schema;</w:t>
+      </w:r>
+    </w:p>
+    <w:p>
+      <w:pPr>
+        <w:pStyle w:val="ListParagraph"/>
+        <w:numPr>
+          <w:ilvl w:val="0"/>
+          <w:numId w:val="2"/>
+        </w:numPr>
+      </w:pPr>
+      <w:r>
+        <w:t>Create stubs and update REST API methods;</w:t>
+      </w:r>
+    </w:p>
+    <w:p>
+      <w:pPr>
+        <w:pStyle w:val="Heading2"/>
+      </w:pPr>
     </w:p>
     <w:sectPr>
       <w:pgSz w:w="12240" w:h="15840"/>
@@ -595,6 +771,119 @@
 <file path=word/numbering.xml><?xml version="1.0" encoding="utf-8"?>
 <w:numbering xmlns:ve="http://schemas.openxmlformats.org/markup-compatibility/2006" xmlns:o="urn:schemas-microsoft-com:office:office" xmlns:r="http://schemas.openxmlformats.org/officeDocument/2006/relationships" xmlns:m="http://schemas.openxmlformats.org/officeDocument/2006/math" xmlns:v="urn:schemas-microsoft-com:vml" xmlns:wp="http://schemas.openxmlformats.org/drawingml/2006/wordprocessingDrawing" xmlns:w10="urn:schemas-microsoft-com:office:word" xmlns:w="http://schemas.openxmlformats.org/wordprocessingml/2006/main" xmlns:wne="http://schemas.microsoft.com/office/word/2006/wordml">
   <w:abstractNum w:abstractNumId="0">
+    <w:nsid w:val="38097CDD"/>
+    <w:multiLevelType w:val="hybridMultilevel"/>
+    <w:tmpl w:val="D7F69C32"/>
+    <w:lvl w:ilvl="0" w:tplc="04090001">
+      <w:start w:val="1"/>
+      <w:numFmt w:val="bullet"/>
+      <w:lvlText w:val=""/>
+      <w:lvlJc w:val="left"/>
+      <w:pPr>
+        <w:ind w:left="720" w:hanging="360"/>
+      </w:pPr>
+      <w:rPr>
+        <w:rFonts w:ascii="Symbol" w:hAnsi="Symbol" w:hint="default"/>
+      </w:rPr>
+    </w:lvl>
+    <w:lvl w:ilvl="1" w:tplc="04090003" w:tentative="1">
+      <w:start w:val="1"/>
+      <w:numFmt w:val="bullet"/>
+      <w:lvlText w:val="o"/>
+      <w:lvlJc w:val="left"/>
+      <w:pPr>
+        <w:ind w:left="1440" w:hanging="360"/>
+      </w:pPr>
+      <w:rPr>
+        <w:rFonts w:ascii="Courier New" w:hAnsi="Courier New" w:cs="Courier New" w:hint="default"/>
+      </w:rPr>
+    </w:lvl>
+    <w:lvl w:ilvl="2" w:tplc="04090005" w:tentative="1">
+      <w:start w:val="1"/>
+      <w:numFmt w:val="bullet"/>
+      <w:lvlText w:val=""/>
+      <w:lvlJc w:val="left"/>
+      <w:pPr>
+        <w:ind w:left="2160" w:hanging="360"/>
+      </w:pPr>
+      <w:rPr>
+        <w:rFonts w:ascii="Wingdings" w:hAnsi="Wingdings" w:hint="default"/>
+      </w:rPr>
+    </w:lvl>
+    <w:lvl w:ilvl="3" w:tplc="04090001" w:tentative="1">
+      <w:start w:val="1"/>
+      <w:numFmt w:val="bullet"/>
+      <w:lvlText w:val=""/>
+      <w:lvlJc w:val="left"/>
+      <w:pPr>
+        <w:ind w:left="2880" w:hanging="360"/>
+      </w:pPr>
+      <w:rPr>
+        <w:rFonts w:ascii="Symbol" w:hAnsi="Symbol" w:hint="default"/>
+      </w:rPr>
+    </w:lvl>
+    <w:lvl w:ilvl="4" w:tplc="04090003" w:tentative="1">
+      <w:start w:val="1"/>
+      <w:numFmt w:val="bullet"/>
+      <w:lvlText w:val="o"/>
+      <w:lvlJc w:val="left"/>
+      <w:pPr>
+        <w:ind w:left="3600" w:hanging="360"/>
+      </w:pPr>
+      <w:rPr>
+        <w:rFonts w:ascii="Courier New" w:hAnsi="Courier New" w:cs="Courier New" w:hint="default"/>
+      </w:rPr>
+    </w:lvl>
+    <w:lvl w:ilvl="5" w:tplc="04090005" w:tentative="1">
+      <w:start w:val="1"/>
+      <w:numFmt w:val="bullet"/>
+      <w:lvlText w:val=""/>
+      <w:lvlJc w:val="left"/>
+      <w:pPr>
+        <w:ind w:left="4320" w:hanging="360"/>
+      </w:pPr>
+      <w:rPr>
+        <w:rFonts w:ascii="Wingdings" w:hAnsi="Wingdings" w:hint="default"/>
+      </w:rPr>
+    </w:lvl>
+    <w:lvl w:ilvl="6" w:tplc="04090001" w:tentative="1">
+      <w:start w:val="1"/>
+      <w:numFmt w:val="bullet"/>
+      <w:lvlText w:val=""/>
+      <w:lvlJc w:val="left"/>
+      <w:pPr>
+        <w:ind w:left="5040" w:hanging="360"/>
+      </w:pPr>
+      <w:rPr>
+        <w:rFonts w:ascii="Symbol" w:hAnsi="Symbol" w:hint="default"/>
+      </w:rPr>
+    </w:lvl>
+    <w:lvl w:ilvl="7" w:tplc="04090003" w:tentative="1">
+      <w:start w:val="1"/>
+      <w:numFmt w:val="bullet"/>
+      <w:lvlText w:val="o"/>
+      <w:lvlJc w:val="left"/>
+      <w:pPr>
+        <w:ind w:left="5760" w:hanging="360"/>
+      </w:pPr>
+      <w:rPr>
+        <w:rFonts w:ascii="Courier New" w:hAnsi="Courier New" w:cs="Courier New" w:hint="default"/>
+      </w:rPr>
+    </w:lvl>
+    <w:lvl w:ilvl="8" w:tplc="04090005" w:tentative="1">
+      <w:start w:val="1"/>
+      <w:numFmt w:val="bullet"/>
+      <w:lvlText w:val=""/>
+      <w:lvlJc w:val="left"/>
+      <w:pPr>
+        <w:ind w:left="6480" w:hanging="360"/>
+      </w:pPr>
+      <w:rPr>
+        <w:rFonts w:ascii="Wingdings" w:hAnsi="Wingdings" w:hint="default"/>
+      </w:rPr>
+    </w:lvl>
+  </w:abstractNum>
+  <w:abstractNum w:abstractNumId="1">
     <w:nsid w:val="66A76FA4"/>
     <w:multiLevelType w:val="hybridMultilevel"/>
     <w:tmpl w:val="60A4E8F2"/>
@@ -708,6 +997,9 @@
     </w:lvl>
   </w:abstractNum>
   <w:num w:numId="1">
+    <w:abstractNumId w:val="1"/>
+  </w:num>
+  <w:num w:numId="2">
     <w:abstractNumId w:val="0"/>
   </w:num>
 </w:numbering>

</xml_diff>